<commit_message>
Made main doc version 2
</commit_message>
<xml_diff>
--- a/Paper WOrk/Backup 2.docx
+++ b/Paper WOrk/Backup 2.docx
@@ -15620,7 +15620,7 @@
           <w:szCs w:val="28"/>
         </w:rPr>
         <w:drawing>
-          <wp:inline distT="0" distB="0" distL="0" distR="0" wp14:anchorId="53825FB4" wp14:editId="4B9E5136">
+          <wp:inline distT="0" distB="0" distL="0" distR="0" wp14:anchorId="53825FB4" wp14:editId="7000FC48">
             <wp:extent cx="5731510" cy="2513330"/>
             <wp:effectExtent l="0" t="0" r="2540" b="1270"/>
             <wp:docPr id="925356518" name="Picture 14" descr="A screenshot of a computer screen&#10;&#10;Description automatically generated"/>
@@ -16131,6 +16131,696 @@
         </w:drawing>
       </w:r>
     </w:p>
+    <w:p/>
+    <w:p>
+      <w:pPr>
+        <w:pStyle w:val="Heading1"/>
+      </w:pPr>
+      <w:r>
+        <w:t>Prototype 1</w:t>
+      </w:r>
+    </w:p>
+    <w:p/>
+    <w:p>
+      <w:r>
+        <w:rPr>
+          <w:noProof/>
+        </w:rPr>
+        <w:lastRenderedPageBreak/>
+        <mc:AlternateContent>
+          <mc:Choice Requires="wps">
+            <w:drawing>
+              <wp:anchor distT="0" distB="0" distL="114300" distR="114300" simplePos="0" relativeHeight="251661312" behindDoc="0" locked="0" layoutInCell="1" allowOverlap="1" wp14:anchorId="397C065C" wp14:editId="660CD72E">
+                <wp:simplePos x="0" y="0"/>
+                <wp:positionH relativeFrom="column">
+                  <wp:posOffset>2091193</wp:posOffset>
+                </wp:positionH>
+                <wp:positionV relativeFrom="paragraph">
+                  <wp:posOffset>23854</wp:posOffset>
+                </wp:positionV>
+                <wp:extent cx="4230094" cy="4222143"/>
+                <wp:effectExtent l="0" t="0" r="18415" b="26035"/>
+                <wp:wrapNone/>
+                <wp:docPr id="1569107150" name="Text Box 4"/>
+                <wp:cNvGraphicFramePr/>
+                <a:graphic xmlns:a="http://schemas.openxmlformats.org/drawingml/2006/main">
+                  <a:graphicData uri="http://schemas.microsoft.com/office/word/2010/wordprocessingShape">
+                    <wps:wsp>
+                      <wps:cNvSpPr txBox="1"/>
+                      <wps:spPr>
+                        <a:xfrm>
+                          <a:off x="0" y="0"/>
+                          <a:ext cx="4230094" cy="4222143"/>
+                        </a:xfrm>
+                        <a:prstGeom prst="rect">
+                          <a:avLst/>
+                        </a:prstGeom>
+                        <a:solidFill>
+                          <a:schemeClr val="lt1"/>
+                        </a:solidFill>
+                        <a:ln w="6350">
+                          <a:solidFill>
+                            <a:prstClr val="black"/>
+                          </a:solidFill>
+                        </a:ln>
+                      </wps:spPr>
+                      <wps:txbx>
+                        <w:txbxContent>
+                          <w:p>
+                            <w:r>
+                              <w:t>This is the splash screen for the application. This page shows the application logo and colour theme. It has two large clear buttons one for logging in and another for signing up for the application. When a user presses either of these buttons it will transition them to either the login or sign up page.</w:t>
+                            </w:r>
+                          </w:p>
+                        </w:txbxContent>
+                      </wps:txbx>
+                      <wps:bodyPr rot="0" spcFirstLastPara="0" vertOverflow="overflow" horzOverflow="overflow" vert="horz" wrap="square" lIns="91440" tIns="45720" rIns="91440" bIns="45720" numCol="1" spcCol="0" rtlCol="0" fromWordArt="0" anchor="t" anchorCtr="0" forceAA="0" compatLnSpc="1">
+                        <a:prstTxWarp prst="textNoShape">
+                          <a:avLst/>
+                        </a:prstTxWarp>
+                        <a:noAutofit/>
+                      </wps:bodyPr>
+                    </wps:wsp>
+                  </a:graphicData>
+                </a:graphic>
+              </wp:anchor>
+            </w:drawing>
+          </mc:Choice>
+          <mc:Fallback>
+            <w:pict>
+              <v:shapetype w14:anchorId="397C065C" id="_x0000_t202" coordsize="21600,21600" o:spt="202" path="m,l,21600r21600,l21600,xe">
+                <v:stroke joinstyle="miter"/>
+                <v:path gradientshapeok="t" o:connecttype="rect"/>
+              </v:shapetype>
+              <v:shape id="Text Box 4" o:spid="_x0000_s1030" type="#_x0000_t202" style="position:absolute;margin-left:164.65pt;margin-top:1.9pt;width:333.1pt;height:332.45pt;z-index:251661312;visibility:visible;mso-wrap-style:square;mso-wrap-distance-left:9pt;mso-wrap-distance-top:0;mso-wrap-distance-right:9pt;mso-wrap-distance-bottom:0;mso-position-horizontal:absolute;mso-position-horizontal-relative:text;mso-position-vertical:absolute;mso-position-vertical-relative:text;v-text-anchor:top" o:gfxdata="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" fillcolor="white [3201]" strokeweight=".5pt">
+                <v:textbox>
+                  <w:txbxContent>
+                    <w:p>
+                      <w:r>
+                        <w:t>This is the splash screen for the application. This page shows the application logo and colour theme. It has two large clear buttons one for logging in and another for signing up for the application. When a user presses either of these buttons it will transition them to either the login or sign up page.</w:t>
+                      </w:r>
+                    </w:p>
+                  </w:txbxContent>
+                </v:textbox>
+              </v:shape>
+            </w:pict>
+          </mc:Fallback>
+        </mc:AlternateContent>
+      </w:r>
+      <w:r>
+        <w:rPr>
+          <w:noProof/>
+        </w:rPr>
+        <w:drawing>
+          <wp:inline distT="0" distB="0" distL="0" distR="0" wp14:anchorId="15A7DECC" wp14:editId="641AFED7">
+            <wp:extent cx="1981200" cy="4290683"/>
+            <wp:effectExtent l="0" t="0" r="0" b="0"/>
+            <wp:docPr id="1097920571" name="Picture 1" descr="A screen shot of a phone&#10;&#10;Description automatically generated"/>
+            <wp:cNvGraphicFramePr>
+              <a:graphicFrameLocks xmlns:a="http://schemas.openxmlformats.org/drawingml/2006/main" noChangeAspect="1"/>
+            </wp:cNvGraphicFramePr>
+            <a:graphic xmlns:a="http://schemas.openxmlformats.org/drawingml/2006/main">
+              <a:graphicData uri="http://schemas.openxmlformats.org/drawingml/2006/picture">
+                <pic:pic xmlns:pic="http://schemas.openxmlformats.org/drawingml/2006/picture">
+                  <pic:nvPicPr>
+                    <pic:cNvPr id="1097920571" name="Picture 1" descr="A screen shot of a phone&#10;&#10;Description automatically generated"/>
+                    <pic:cNvPicPr/>
+                  </pic:nvPicPr>
+                  <pic:blipFill>
+                    <a:blip r:embed="rId14"/>
+                    <a:stretch>
+                      <a:fillRect/>
+                    </a:stretch>
+                  </pic:blipFill>
+                  <pic:spPr>
+                    <a:xfrm>
+                      <a:off x="0" y="0"/>
+                      <a:ext cx="1991461" cy="4312904"/>
+                    </a:xfrm>
+                    <a:prstGeom prst="rect">
+                      <a:avLst/>
+                    </a:prstGeom>
+                  </pic:spPr>
+                </pic:pic>
+              </a:graphicData>
+            </a:graphic>
+          </wp:inline>
+        </w:drawing>
+      </w:r>
+    </w:p>
+    <w:p>
+      <w:r>
+        <w:rPr>
+          <w:noProof/>
+        </w:rPr>
+        <mc:AlternateContent>
+          <mc:Choice Requires="wps">
+            <w:drawing>
+              <wp:anchor distT="0" distB="0" distL="114300" distR="114300" simplePos="0" relativeHeight="251662336" behindDoc="0" locked="0" layoutInCell="1" allowOverlap="1" wp14:anchorId="7AAF69ED" wp14:editId="367F918C">
+                <wp:simplePos x="0" y="0"/>
+                <wp:positionH relativeFrom="column">
+                  <wp:posOffset>2107096</wp:posOffset>
+                </wp:positionH>
+                <wp:positionV relativeFrom="paragraph">
+                  <wp:posOffset>17200</wp:posOffset>
+                </wp:positionV>
+                <wp:extent cx="4222142" cy="4238045"/>
+                <wp:effectExtent l="0" t="0" r="26035" b="10160"/>
+                <wp:wrapNone/>
+                <wp:docPr id="693987109" name="Text Box 5"/>
+                <wp:cNvGraphicFramePr/>
+                <a:graphic xmlns:a="http://schemas.openxmlformats.org/drawingml/2006/main">
+                  <a:graphicData uri="http://schemas.microsoft.com/office/word/2010/wordprocessingShape">
+                    <wps:wsp>
+                      <wps:cNvSpPr txBox="1"/>
+                      <wps:spPr>
+                        <a:xfrm>
+                          <a:off x="0" y="0"/>
+                          <a:ext cx="4222142" cy="4238045"/>
+                        </a:xfrm>
+                        <a:prstGeom prst="rect">
+                          <a:avLst/>
+                        </a:prstGeom>
+                        <a:solidFill>
+                          <a:schemeClr val="lt1"/>
+                        </a:solidFill>
+                        <a:ln w="6350">
+                          <a:solidFill>
+                            <a:prstClr val="black"/>
+                          </a:solidFill>
+                        </a:ln>
+                      </wps:spPr>
+                      <wps:txbx>
+                        <w:txbxContent>
+                          <w:p>
+                            <w:r>
+                              <w:t>This is the login page. It follows a similar structure to most other apps that have a login in page like Instagram and Facebook so it should be easy for a new user to understand what their next steps are to login to the app with a clear email and password form for a user to enter their details and the submit button being clearly labelled for the user to know what it would do.</w:t>
+                            </w:r>
+                          </w:p>
+                        </w:txbxContent>
+                      </wps:txbx>
+                      <wps:bodyPr rot="0" spcFirstLastPara="0" vertOverflow="overflow" horzOverflow="overflow" vert="horz" wrap="square" lIns="91440" tIns="45720" rIns="91440" bIns="45720" numCol="1" spcCol="0" rtlCol="0" fromWordArt="0" anchor="t" anchorCtr="0" forceAA="0" compatLnSpc="1">
+                        <a:prstTxWarp prst="textNoShape">
+                          <a:avLst/>
+                        </a:prstTxWarp>
+                        <a:noAutofit/>
+                      </wps:bodyPr>
+                    </wps:wsp>
+                  </a:graphicData>
+                </a:graphic>
+              </wp:anchor>
+            </w:drawing>
+          </mc:Choice>
+          <mc:Fallback>
+            <w:pict>
+              <v:shape w14:anchorId="7AAF69ED" id="Text Box 5" o:spid="_x0000_s1031" type="#_x0000_t202" style="position:absolute;margin-left:165.9pt;margin-top:1.35pt;width:332.45pt;height:333.7pt;z-index:251662336;visibility:visible;mso-wrap-style:square;mso-wrap-distance-left:9pt;mso-wrap-distance-top:0;mso-wrap-distance-right:9pt;mso-wrap-distance-bottom:0;mso-position-horizontal:absolute;mso-position-horizontal-relative:text;mso-position-vertical:absolute;mso-position-vertical-relative:text;v-text-anchor:top" o:gfxdata="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" fillcolor="white [3201]" strokeweight=".5pt">
+                <v:textbox>
+                  <w:txbxContent>
+                    <w:p>
+                      <w:r>
+                        <w:t>This is the login page. It follows a similar structure to most other apps that have a login in page like Instagram and Facebook so it should be easy for a new user to understand what their next steps are to login to the app with a clear email and password form for a user to enter their details and the submit button being clearly labelled for the user to know what it would do.</w:t>
+                      </w:r>
+                    </w:p>
+                  </w:txbxContent>
+                </v:textbox>
+              </v:shape>
+            </w:pict>
+          </mc:Fallback>
+        </mc:AlternateContent>
+      </w:r>
+      <w:r>
+        <w:rPr>
+          <w:noProof/>
+        </w:rPr>
+        <w:drawing>
+          <wp:inline distT="0" distB="0" distL="0" distR="0" wp14:anchorId="56FF89CA" wp14:editId="2455F3BC">
+            <wp:extent cx="1995777" cy="4357563"/>
+            <wp:effectExtent l="0" t="0" r="5080" b="5080"/>
+            <wp:docPr id="1023498100" name="Picture 1" descr="A screenshot of a login form&#10;&#10;Description automatically generated"/>
+            <wp:cNvGraphicFramePr>
+              <a:graphicFrameLocks xmlns:a="http://schemas.openxmlformats.org/drawingml/2006/main" noChangeAspect="1"/>
+            </wp:cNvGraphicFramePr>
+            <a:graphic xmlns:a="http://schemas.openxmlformats.org/drawingml/2006/main">
+              <a:graphicData uri="http://schemas.openxmlformats.org/drawingml/2006/picture">
+                <pic:pic xmlns:pic="http://schemas.openxmlformats.org/drawingml/2006/picture">
+                  <pic:nvPicPr>
+                    <pic:cNvPr id="1023498100" name="Picture 1" descr="A screenshot of a login form&#10;&#10;Description automatically generated"/>
+                    <pic:cNvPicPr/>
+                  </pic:nvPicPr>
+                  <pic:blipFill>
+                    <a:blip r:embed="rId15"/>
+                    <a:stretch>
+                      <a:fillRect/>
+                    </a:stretch>
+                  </pic:blipFill>
+                  <pic:spPr>
+                    <a:xfrm>
+                      <a:off x="0" y="0"/>
+                      <a:ext cx="2000391" cy="4367638"/>
+                    </a:xfrm>
+                    <a:prstGeom prst="rect">
+                      <a:avLst/>
+                    </a:prstGeom>
+                  </pic:spPr>
+                </pic:pic>
+              </a:graphicData>
+            </a:graphic>
+          </wp:inline>
+        </w:drawing>
+      </w:r>
+    </w:p>
+    <w:p>
+      <w:r>
+        <w:rPr>
+          <w:noProof/>
+        </w:rPr>
+        <w:lastRenderedPageBreak/>
+        <mc:AlternateContent>
+          <mc:Choice Requires="wps">
+            <w:drawing>
+              <wp:anchor distT="0" distB="0" distL="114300" distR="114300" simplePos="0" relativeHeight="251663360" behindDoc="0" locked="0" layoutInCell="1" allowOverlap="1" wp14:anchorId="1074359D" wp14:editId="553971FE">
+                <wp:simplePos x="0" y="0"/>
+                <wp:positionH relativeFrom="column">
+                  <wp:posOffset>2154803</wp:posOffset>
+                </wp:positionH>
+                <wp:positionV relativeFrom="paragraph">
+                  <wp:posOffset>-23854</wp:posOffset>
+                </wp:positionV>
+                <wp:extent cx="4189869" cy="4317448"/>
+                <wp:effectExtent l="0" t="0" r="20320" b="26035"/>
+                <wp:wrapNone/>
+                <wp:docPr id="670319215" name="Text Box 6"/>
+                <wp:cNvGraphicFramePr/>
+                <a:graphic xmlns:a="http://schemas.openxmlformats.org/drawingml/2006/main">
+                  <a:graphicData uri="http://schemas.microsoft.com/office/word/2010/wordprocessingShape">
+                    <wps:wsp>
+                      <wps:cNvSpPr txBox="1"/>
+                      <wps:spPr>
+                        <a:xfrm>
+                          <a:off x="0" y="0"/>
+                          <a:ext cx="4189869" cy="4317448"/>
+                        </a:xfrm>
+                        <a:prstGeom prst="rect">
+                          <a:avLst/>
+                        </a:prstGeom>
+                        <a:solidFill>
+                          <a:schemeClr val="lt1"/>
+                        </a:solidFill>
+                        <a:ln w="6350">
+                          <a:solidFill>
+                            <a:prstClr val="black"/>
+                          </a:solidFill>
+                        </a:ln>
+                      </wps:spPr>
+                      <wps:txbx>
+                        <w:txbxContent>
+                          <w:p/>
+                        </w:txbxContent>
+                      </wps:txbx>
+                      <wps:bodyPr rot="0" spcFirstLastPara="0" vertOverflow="overflow" horzOverflow="overflow" vert="horz" wrap="square" lIns="91440" tIns="45720" rIns="91440" bIns="45720" numCol="1" spcCol="0" rtlCol="0" fromWordArt="0" anchor="t" anchorCtr="0" forceAA="0" compatLnSpc="1">
+                        <a:prstTxWarp prst="textNoShape">
+                          <a:avLst/>
+                        </a:prstTxWarp>
+                        <a:noAutofit/>
+                      </wps:bodyPr>
+                    </wps:wsp>
+                  </a:graphicData>
+                </a:graphic>
+                <wp14:sizeRelH relativeFrom="margin">
+                  <wp14:pctWidth>0</wp14:pctWidth>
+                </wp14:sizeRelH>
+                <wp14:sizeRelV relativeFrom="margin">
+                  <wp14:pctHeight>0</wp14:pctHeight>
+                </wp14:sizeRelV>
+              </wp:anchor>
+            </w:drawing>
+          </mc:Choice>
+          <mc:Fallback>
+            <w:pict>
+              <v:shape w14:anchorId="1074359D" id="Text Box 6" o:spid="_x0000_s1032" type="#_x0000_t202" style="position:absolute;margin-left:169.65pt;margin-top:-1.9pt;width:329.9pt;height:339.95pt;z-index:251663360;visibility:visible;mso-wrap-style:square;mso-width-percent:0;mso-height-percent:0;mso-wrap-distance-left:9pt;mso-wrap-distance-top:0;mso-wrap-distance-right:9pt;mso-wrap-distance-bottom:0;mso-position-horizontal:absolute;mso-position-horizontal-relative:text;mso-position-vertical:absolute;mso-position-vertical-relative:text;mso-width-percent:0;mso-height-percent:0;mso-width-relative:margin;mso-height-relative:margin;v-text-anchor:top" o:gfxdata="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" fillcolor="white [3201]" strokeweight=".5pt">
+                <v:textbox>
+                  <w:txbxContent>
+                    <w:p/>
+                  </w:txbxContent>
+                </v:textbox>
+              </v:shape>
+            </w:pict>
+          </mc:Fallback>
+        </mc:AlternateContent>
+      </w:r>
+      <w:r>
+        <w:rPr>
+          <w:noProof/>
+        </w:rPr>
+        <w:drawing>
+          <wp:inline distT="0" distB="0" distL="0" distR="0" wp14:anchorId="17D712B0" wp14:editId="30F4B59E">
+            <wp:extent cx="1978040" cy="4285753"/>
+            <wp:effectExtent l="0" t="0" r="3175" b="635"/>
+            <wp:docPr id="808262717" name="Picture 1" descr="A screenshot of a login form&#10;&#10;Description automatically generated"/>
+            <wp:cNvGraphicFramePr>
+              <a:graphicFrameLocks xmlns:a="http://schemas.openxmlformats.org/drawingml/2006/main" noChangeAspect="1"/>
+            </wp:cNvGraphicFramePr>
+            <a:graphic xmlns:a="http://schemas.openxmlformats.org/drawingml/2006/main">
+              <a:graphicData uri="http://schemas.openxmlformats.org/drawingml/2006/picture">
+                <pic:pic xmlns:pic="http://schemas.openxmlformats.org/drawingml/2006/picture">
+                  <pic:nvPicPr>
+                    <pic:cNvPr id="808262717" name="Picture 1" descr="A screenshot of a login form&#10;&#10;Description automatically generated"/>
+                    <pic:cNvPicPr/>
+                  </pic:nvPicPr>
+                  <pic:blipFill>
+                    <a:blip r:embed="rId16"/>
+                    <a:stretch>
+                      <a:fillRect/>
+                    </a:stretch>
+                  </pic:blipFill>
+                  <pic:spPr>
+                    <a:xfrm>
+                      <a:off x="0" y="0"/>
+                      <a:ext cx="1980877" cy="4291900"/>
+                    </a:xfrm>
+                    <a:prstGeom prst="rect">
+                      <a:avLst/>
+                    </a:prstGeom>
+                  </pic:spPr>
+                </pic:pic>
+              </a:graphicData>
+            </a:graphic>
+          </wp:inline>
+        </w:drawing>
+      </w:r>
+    </w:p>
+    <w:p>
+      <w:r>
+        <w:rPr>
+          <w:noProof/>
+        </w:rPr>
+        <w:drawing>
+          <wp:inline distT="0" distB="0" distL="0" distR="0" wp14:anchorId="36E83369" wp14:editId="050901CA">
+            <wp:extent cx="1990725" cy="4230291"/>
+            <wp:effectExtent l="0" t="0" r="0" b="0"/>
+            <wp:docPr id="364148093" name="Picture 1" descr="A screenshot of a cell phone&#10;&#10;Description automatically generated"/>
+            <wp:cNvGraphicFramePr>
+              <a:graphicFrameLocks xmlns:a="http://schemas.openxmlformats.org/drawingml/2006/main" noChangeAspect="1"/>
+            </wp:cNvGraphicFramePr>
+            <a:graphic xmlns:a="http://schemas.openxmlformats.org/drawingml/2006/main">
+              <a:graphicData uri="http://schemas.openxmlformats.org/drawingml/2006/picture">
+                <pic:pic xmlns:pic="http://schemas.openxmlformats.org/drawingml/2006/picture">
+                  <pic:nvPicPr>
+                    <pic:cNvPr id="364148093" name="Picture 1" descr="A screenshot of a cell phone&#10;&#10;Description automatically generated"/>
+                    <pic:cNvPicPr/>
+                  </pic:nvPicPr>
+                  <pic:blipFill>
+                    <a:blip r:embed="rId17"/>
+                    <a:stretch>
+                      <a:fillRect/>
+                    </a:stretch>
+                  </pic:blipFill>
+                  <pic:spPr>
+                    <a:xfrm>
+                      <a:off x="0" y="0"/>
+                      <a:ext cx="1997319" cy="4244303"/>
+                    </a:xfrm>
+                    <a:prstGeom prst="rect">
+                      <a:avLst/>
+                    </a:prstGeom>
+                  </pic:spPr>
+                </pic:pic>
+              </a:graphicData>
+            </a:graphic>
+          </wp:inline>
+        </w:drawing>
+      </w:r>
+    </w:p>
+    <w:p>
+      <w:r>
+        <w:rPr>
+          <w:noProof/>
+        </w:rPr>
+        <w:lastRenderedPageBreak/>
+        <w:drawing>
+          <wp:inline distT="0" distB="0" distL="0" distR="0" wp14:anchorId="4596502A" wp14:editId="328E346C">
+            <wp:extent cx="2019300" cy="4364838"/>
+            <wp:effectExtent l="0" t="0" r="0" b="0"/>
+            <wp:docPr id="1829470162" name="Picture 1" descr="A screenshot of a phone&#10;&#10;Description automatically generated"/>
+            <wp:cNvGraphicFramePr>
+              <a:graphicFrameLocks xmlns:a="http://schemas.openxmlformats.org/drawingml/2006/main" noChangeAspect="1"/>
+            </wp:cNvGraphicFramePr>
+            <a:graphic xmlns:a="http://schemas.openxmlformats.org/drawingml/2006/main">
+              <a:graphicData uri="http://schemas.openxmlformats.org/drawingml/2006/picture">
+                <pic:pic xmlns:pic="http://schemas.openxmlformats.org/drawingml/2006/picture">
+                  <pic:nvPicPr>
+                    <pic:cNvPr id="1829470162" name="Picture 1" descr="A screenshot of a phone&#10;&#10;Description automatically generated"/>
+                    <pic:cNvPicPr/>
+                  </pic:nvPicPr>
+                  <pic:blipFill>
+                    <a:blip r:embed="rId18"/>
+                    <a:stretch>
+                      <a:fillRect/>
+                    </a:stretch>
+                  </pic:blipFill>
+                  <pic:spPr>
+                    <a:xfrm>
+                      <a:off x="0" y="0"/>
+                      <a:ext cx="2021946" cy="4370558"/>
+                    </a:xfrm>
+                    <a:prstGeom prst="rect">
+                      <a:avLst/>
+                    </a:prstGeom>
+                  </pic:spPr>
+                </pic:pic>
+              </a:graphicData>
+            </a:graphic>
+          </wp:inline>
+        </w:drawing>
+      </w:r>
+    </w:p>
+    <w:p>
+      <w:r>
+        <w:rPr>
+          <w:noProof/>
+        </w:rPr>
+        <w:drawing>
+          <wp:inline distT="0" distB="0" distL="0" distR="0" wp14:anchorId="147DF2EC" wp14:editId="3EDCF97D">
+            <wp:extent cx="1965813" cy="4219575"/>
+            <wp:effectExtent l="0" t="0" r="0" b="0"/>
+            <wp:docPr id="1609488136" name="Picture 1" descr="A screenshot of a computer&#10;&#10;Description automatically generated"/>
+            <wp:cNvGraphicFramePr>
+              <a:graphicFrameLocks xmlns:a="http://schemas.openxmlformats.org/drawingml/2006/main" noChangeAspect="1"/>
+            </wp:cNvGraphicFramePr>
+            <a:graphic xmlns:a="http://schemas.openxmlformats.org/drawingml/2006/main">
+              <a:graphicData uri="http://schemas.openxmlformats.org/drawingml/2006/picture">
+                <pic:pic xmlns:pic="http://schemas.openxmlformats.org/drawingml/2006/picture">
+                  <pic:nvPicPr>
+                    <pic:cNvPr id="1609488136" name="Picture 1" descr="A screenshot of a computer&#10;&#10;Description automatically generated"/>
+                    <pic:cNvPicPr/>
+                  </pic:nvPicPr>
+                  <pic:blipFill>
+                    <a:blip r:embed="rId19"/>
+                    <a:stretch>
+                      <a:fillRect/>
+                    </a:stretch>
+                  </pic:blipFill>
+                  <pic:spPr>
+                    <a:xfrm>
+                      <a:off x="0" y="0"/>
+                      <a:ext cx="1969038" cy="4226497"/>
+                    </a:xfrm>
+                    <a:prstGeom prst="rect">
+                      <a:avLst/>
+                    </a:prstGeom>
+                  </pic:spPr>
+                </pic:pic>
+              </a:graphicData>
+            </a:graphic>
+          </wp:inline>
+        </w:drawing>
+      </w:r>
+      <w:r>
+        <w:br w:type="page"/>
+      </w:r>
+    </w:p>
+    <w:p>
+      <w:pPr>
+        <w:rPr>
+          <w:sz w:val="28"/>
+          <w:szCs w:val="28"/>
+        </w:rPr>
+      </w:pPr>
+      <w:r>
+        <w:rPr>
+          <w:noProof/>
+          <w:sz w:val="28"/>
+          <w:szCs w:val="28"/>
+        </w:rPr>
+        <w:lastRenderedPageBreak/>
+        <w:drawing>
+          <wp:inline distT="0" distB="0" distL="0" distR="0" wp14:anchorId="3E5BFB44" wp14:editId="69C324C9">
+            <wp:extent cx="1955809" cy="4143375"/>
+            <wp:effectExtent l="0" t="0" r="6350" b="0"/>
+            <wp:docPr id="54594597" name="Picture 1" descr="A screenshot of a map&#10;&#10;Description automatically generated"/>
+            <wp:cNvGraphicFramePr>
+              <a:graphicFrameLocks xmlns:a="http://schemas.openxmlformats.org/drawingml/2006/main" noChangeAspect="1"/>
+            </wp:cNvGraphicFramePr>
+            <a:graphic xmlns:a="http://schemas.openxmlformats.org/drawingml/2006/main">
+              <a:graphicData uri="http://schemas.openxmlformats.org/drawingml/2006/picture">
+                <pic:pic xmlns:pic="http://schemas.openxmlformats.org/drawingml/2006/picture">
+                  <pic:nvPicPr>
+                    <pic:cNvPr id="54594597" name="Picture 1" descr="A screenshot of a map&#10;&#10;Description automatically generated"/>
+                    <pic:cNvPicPr/>
+                  </pic:nvPicPr>
+                  <pic:blipFill>
+                    <a:blip r:embed="rId20"/>
+                    <a:stretch>
+                      <a:fillRect/>
+                    </a:stretch>
+                  </pic:blipFill>
+                  <pic:spPr>
+                    <a:xfrm>
+                      <a:off x="0" y="0"/>
+                      <a:ext cx="1961567" cy="4155573"/>
+                    </a:xfrm>
+                    <a:prstGeom prst="rect">
+                      <a:avLst/>
+                    </a:prstGeom>
+                  </pic:spPr>
+                </pic:pic>
+              </a:graphicData>
+            </a:graphic>
+          </wp:inline>
+        </w:drawing>
+      </w:r>
+    </w:p>
+    <w:p>
+      <w:pPr>
+        <w:rPr>
+          <w:sz w:val="28"/>
+          <w:szCs w:val="28"/>
+        </w:rPr>
+      </w:pPr>
+      <w:r>
+        <w:rPr>
+          <w:noProof/>
+          <w:sz w:val="28"/>
+          <w:szCs w:val="28"/>
+        </w:rPr>
+        <w:drawing>
+          <wp:inline distT="0" distB="0" distL="0" distR="0" wp14:anchorId="7E671EFD" wp14:editId="551CC64C">
+            <wp:extent cx="1938762" cy="4171950"/>
+            <wp:effectExtent l="0" t="0" r="4445" b="0"/>
+            <wp:docPr id="451929697" name="Picture 1" descr="A screenshot of a phone&#10;&#10;Description automatically generated"/>
+            <wp:cNvGraphicFramePr>
+              <a:graphicFrameLocks xmlns:a="http://schemas.openxmlformats.org/drawingml/2006/main" noChangeAspect="1"/>
+            </wp:cNvGraphicFramePr>
+            <a:graphic xmlns:a="http://schemas.openxmlformats.org/drawingml/2006/main">
+              <a:graphicData uri="http://schemas.openxmlformats.org/drawingml/2006/picture">
+                <pic:pic xmlns:pic="http://schemas.openxmlformats.org/drawingml/2006/picture">
+                  <pic:nvPicPr>
+                    <pic:cNvPr id="451929697" name="Picture 1" descr="A screenshot of a phone&#10;&#10;Description automatically generated"/>
+                    <pic:cNvPicPr/>
+                  </pic:nvPicPr>
+                  <pic:blipFill>
+                    <a:blip r:embed="rId21"/>
+                    <a:stretch>
+                      <a:fillRect/>
+                    </a:stretch>
+                  </pic:blipFill>
+                  <pic:spPr>
+                    <a:xfrm>
+                      <a:off x="0" y="0"/>
+                      <a:ext cx="1943874" cy="4182951"/>
+                    </a:xfrm>
+                    <a:prstGeom prst="rect">
+                      <a:avLst/>
+                    </a:prstGeom>
+                  </pic:spPr>
+                </pic:pic>
+              </a:graphicData>
+            </a:graphic>
+          </wp:inline>
+        </w:drawing>
+      </w:r>
+    </w:p>
+    <w:p>
+      <w:pPr>
+        <w:rPr>
+          <w:sz w:val="28"/>
+          <w:szCs w:val="28"/>
+        </w:rPr>
+      </w:pPr>
+      <w:r>
+        <w:rPr>
+          <w:sz w:val="28"/>
+          <w:szCs w:val="28"/>
+        </w:rPr>
+        <w:br w:type="page"/>
+      </w:r>
+    </w:p>
+    <w:p>
+      <w:pPr>
+        <w:rPr>
+          <w:sz w:val="28"/>
+          <w:szCs w:val="28"/>
+        </w:rPr>
+      </w:pPr>
+      <w:r>
+        <w:rPr>
+          <w:noProof/>
+          <w:sz w:val="28"/>
+          <w:szCs w:val="28"/>
+        </w:rPr>
+        <w:lastRenderedPageBreak/>
+        <w:drawing>
+          <wp:inline distT="0" distB="0" distL="0" distR="0" wp14:anchorId="4BF02B26" wp14:editId="57B42CF7">
+            <wp:extent cx="6086901" cy="5887286"/>
+            <wp:effectExtent l="0" t="0" r="9525" b="0"/>
+            <wp:docPr id="381687058" name="Picture 1" descr="A screenshot of a computer&#10;&#10;Description automatically generated"/>
+            <wp:cNvGraphicFramePr>
+              <a:graphicFrameLocks xmlns:a="http://schemas.openxmlformats.org/drawingml/2006/main" noChangeAspect="1"/>
+            </wp:cNvGraphicFramePr>
+            <a:graphic xmlns:a="http://schemas.openxmlformats.org/drawingml/2006/main">
+              <a:graphicData uri="http://schemas.openxmlformats.org/drawingml/2006/picture">
+                <pic:pic xmlns:pic="http://schemas.openxmlformats.org/drawingml/2006/picture">
+                  <pic:nvPicPr>
+                    <pic:cNvPr id="381687058" name="Picture 1" descr="A screenshot of a computer&#10;&#10;Description automatically generated"/>
+                    <pic:cNvPicPr/>
+                  </pic:nvPicPr>
+                  <pic:blipFill>
+                    <a:blip r:embed="rId22"/>
+                    <a:stretch>
+                      <a:fillRect/>
+                    </a:stretch>
+                  </pic:blipFill>
+                  <pic:spPr>
+                    <a:xfrm>
+                      <a:off x="0" y="0"/>
+                      <a:ext cx="6090297" cy="5890570"/>
+                    </a:xfrm>
+                    <a:prstGeom prst="rect">
+                      <a:avLst/>
+                    </a:prstGeom>
+                  </pic:spPr>
+                </pic:pic>
+              </a:graphicData>
+            </a:graphic>
+          </wp:inline>
+        </w:drawing>
+      </w:r>
+    </w:p>
+    <w:p>
+      <w:pPr>
+        <w:rPr>
+          <w:sz w:val="28"/>
+          <w:szCs w:val="28"/>
+        </w:rPr>
+      </w:pPr>
+      <w:r>
+        <w:rPr>
+          <w:sz w:val="28"/>
+          <w:szCs w:val="28"/>
+        </w:rPr>
+        <w:br w:type="page"/>
+      </w:r>
+    </w:p>
+    <w:p/>
     <w:p>
       <w:r>
         <w:br w:type="page"/>
@@ -19711,7 +20401,7 @@
                     </pic:cNvPicPr>
                   </pic:nvPicPr>
                   <pic:blipFill>
-                    <a:blip r:embed="rId14" cstate="print">
+                    <a:blip r:embed="rId23" cstate="print">
                       <a:extLst>
                         <a:ext uri="{28A0092B-C50C-407E-A947-70E740481C1C}">
                           <a14:useLocalDpi xmlns:a14="http://schemas.microsoft.com/office/drawing/2010/main" val="0"/>

</xml_diff>